<commit_message>
Check point 21 Apr
</commit_message>
<xml_diff>
--- a/doc/json_key_list.docx
+++ b/doc/json_key_list.docx
@@ -41,6 +41,7 @@
         <w:t>LOGIN</w:t>
       </w:r>
     </w:p>
+    <w:p/>
     <w:p>
       <w:r>
         <w:t>Student</w:t>
@@ -79,60 +80,59 @@
         <w:br/>
         <w:t>*SET_SENDMESSAGE</w:t>
       </w:r>
+    </w:p>
+    <w:p/>
+    <w:p>
+      <w:r>
+        <w:t>Tutor</w:t>
+      </w:r>
       <w:bookmarkStart w:id="0" w:name="_GoBack"/>
       <w:bookmarkEnd w:id="0"/>
-      <w:r>
-        <w:br/>
-      </w:r>
     </w:p>
     <w:p>
       <w:r>
-        <w:t>Tutor</w:t>
+        <w:t>*GET_NOTIFICATIONS</w:t>
+      </w:r>
+      <w:r>
+        <w:br/>
+        <w:t>GET_APPOINT</w:t>
+      </w:r>
+      <w:r>
+        <w:t>MENT</w:t>
+      </w:r>
+      <w:r>
+        <w:t>S</w:t>
+      </w:r>
+      <w:r>
+        <w:br/>
+      </w:r>
+      <w:r>
+        <w:t>*</w:t>
+      </w:r>
+      <w:r>
+        <w:t>GET_STUDENTREQUESTS</w:t>
+      </w:r>
+      <w:r>
+        <w:br/>
+      </w:r>
+      <w:r>
+        <w:t>*</w:t>
+      </w:r>
+      <w:r>
+        <w:t>SET_APPOINTMENT</w:t>
+      </w:r>
+      <w:r>
+        <w:br/>
+        <w:t>*UPDATE_APPOINTMENT</w:t>
+      </w:r>
+      <w:r>
+        <w:br/>
+      </w:r>
+      <w:r>
+        <w:t>*SET_SENDMESSAGE</w:t>
       </w:r>
     </w:p>
-    <w:p>
-      <w:r>
-        <w:t>*GET_NOTIFICATIONS</w:t>
-      </w:r>
-      <w:r>
-        <w:br/>
-        <w:t>GET_APPOINT</w:t>
-      </w:r>
-      <w:r>
-        <w:t>MENT</w:t>
-      </w:r>
-      <w:r>
-        <w:t>S</w:t>
-      </w:r>
-      <w:r>
-        <w:br/>
-      </w:r>
-      <w:r>
-        <w:t>*</w:t>
-      </w:r>
-      <w:r>
-        <w:t>GET_STUDENTREQUESTS</w:t>
-      </w:r>
-      <w:r>
-        <w:br/>
-      </w:r>
-      <w:r>
-        <w:t>*</w:t>
-      </w:r>
-      <w:r>
-        <w:t>SET_APPOINTMENT</w:t>
-      </w:r>
-      <w:r>
-        <w:br/>
-        <w:t>*UPDATE_APPOINTMENT</w:t>
-      </w:r>
-      <w:r>
-        <w:br/>
-      </w:r>
-      <w:r>
-        <w:t>*SET_SENDMESSAGE</w:t>
-      </w:r>
-    </w:p>
+    <w:p/>
     <w:p>
       <w:r>
         <w:t>Admin</w:t>

</xml_diff>